<commit_message>
limpio la variable que guarda el hash
</commit_message>
<xml_diff>
--- a/InformeTP-SO.docx
+++ b/InformeTP-SO.docx
@@ -307,7 +307,11 @@
     <w:sdt>
       <w:sdtPr>
         <w:rPr>
-          <w:lang w:val="es-ES"/>
+          <w:rFonts w:asciiTheme="minorHAnsi" w:eastAsiaTheme="minorHAnsi" w:hAnsiTheme="minorHAnsi" w:cstheme="minorBidi"/>
+          <w:color w:val="auto"/>
+          <w:sz w:val="22"/>
+          <w:szCs w:val="22"/>
+          <w:lang w:val="es-ES" w:eastAsia="en-US"/>
         </w:rPr>
         <w:id w:val="731273542"/>
         <w:docPartObj>
@@ -317,13 +321,8 @@
       </w:sdtPr>
       <w:sdtEndPr>
         <w:rPr>
-          <w:rFonts w:asciiTheme="minorHAnsi" w:eastAsiaTheme="minorHAnsi" w:hAnsiTheme="minorHAnsi" w:cstheme="minorBidi"/>
           <w:b/>
           <w:bCs/>
-          <w:color w:val="auto"/>
-          <w:sz w:val="22"/>
-          <w:szCs w:val="22"/>
-          <w:lang w:eastAsia="en-US"/>
         </w:rPr>
       </w:sdtEndPr>
       <w:sdtContent>
@@ -337,8 +336,6 @@
             </w:rPr>
             <w:t>Contenido</w:t>
           </w:r>
-          <w:bookmarkStart w:id="0" w:name="_GoBack"/>
-          <w:bookmarkEnd w:id="0"/>
         </w:p>
         <w:p>
           <w:pPr>
@@ -376,7 +373,7 @@
             </w:rPr>
             <w:fldChar w:fldCharType="separate"/>
           </w:r>
-          <w:hyperlink w:anchor="_Toc533009151" w:history="1">
+          <w:hyperlink w:anchor="_Toc533009374" w:history="1">
             <w:r>
               <w:rPr>
                 <w:rStyle w:val="Hipervnculo"/>
@@ -405,7 +402,7 @@
                 <w:noProof/>
                 <w:webHidden/>
               </w:rPr>
-              <w:instrText xml:space="preserve"> PAGEREF _Toc533009151 \h </w:instrText>
+              <w:instrText xml:space="preserve"> PAGEREF _Toc533009374 \h </w:instrText>
             </w:r>
             <w:r>
               <w:rPr>
@@ -448,7 +445,7 @@
               <w:lang w:eastAsia="es-AR"/>
             </w:rPr>
           </w:pPr>
-          <w:hyperlink w:anchor="_Toc533009152" w:history="1">
+          <w:hyperlink w:anchor="_Toc533009375" w:history="1">
             <w:r>
               <w:rPr>
                 <w:rStyle w:val="Hipervnculo"/>
@@ -477,7 +474,7 @@
                 <w:noProof/>
                 <w:webHidden/>
               </w:rPr>
-              <w:instrText xml:space="preserve"> PAGEREF _Toc533009152 \h </w:instrText>
+              <w:instrText xml:space="preserve"> PAGEREF _Toc533009375 \h </w:instrText>
             </w:r>
             <w:r>
               <w:rPr>
@@ -520,7 +517,7 @@
               <w:lang w:eastAsia="es-AR"/>
             </w:rPr>
           </w:pPr>
-          <w:hyperlink w:anchor="_Toc533009153" w:history="1">
+          <w:hyperlink w:anchor="_Toc533009376" w:history="1">
             <w:r>
               <w:rPr>
                 <w:rStyle w:val="Hipervnculo"/>
@@ -547,7 +544,7 @@
                 <w:noProof/>
                 <w:webHidden/>
               </w:rPr>
-              <w:instrText xml:space="preserve"> PAGEREF _Toc533009153 \h </w:instrText>
+              <w:instrText xml:space="preserve"> PAGEREF _Toc533009376 \h </w:instrText>
             </w:r>
             <w:r>
               <w:rPr>
@@ -590,7 +587,7 @@
               <w:lang w:eastAsia="es-AR"/>
             </w:rPr>
           </w:pPr>
-          <w:hyperlink w:anchor="_Toc533009154" w:history="1">
+          <w:hyperlink w:anchor="_Toc533009377" w:history="1">
             <w:r>
               <w:rPr>
                 <w:rStyle w:val="Hipervnculo"/>
@@ -617,7 +614,7 @@
                 <w:noProof/>
                 <w:webHidden/>
               </w:rPr>
-              <w:instrText xml:space="preserve"> PAGEREF _Toc533009154 \h </w:instrText>
+              <w:instrText xml:space="preserve"> PAGEREF _Toc533009377 \h </w:instrText>
             </w:r>
             <w:r>
               <w:rPr>
@@ -660,7 +657,7 @@
               <w:lang w:eastAsia="es-AR"/>
             </w:rPr>
           </w:pPr>
-          <w:hyperlink w:anchor="_Toc533009155" w:history="1">
+          <w:hyperlink w:anchor="_Toc533009378" w:history="1">
             <w:r>
               <w:rPr>
                 <w:rStyle w:val="Hipervnculo"/>
@@ -689,7 +686,7 @@
                 <w:noProof/>
                 <w:webHidden/>
               </w:rPr>
-              <w:instrText xml:space="preserve"> PAGEREF _Toc533009155 \h </w:instrText>
+              <w:instrText xml:space="preserve"> PAGEREF _Toc533009378 \h </w:instrText>
             </w:r>
             <w:r>
               <w:rPr>
@@ -744,7 +741,7 @@
           <w:b/>
         </w:rPr>
       </w:pPr>
-      <w:bookmarkStart w:id="1" w:name="_Toc533009151"/>
+      <w:bookmarkStart w:id="0" w:name="_Toc533009374"/>
       <w:r>
         <w:rPr>
           <w:rStyle w:val="TtuloCar"/>
@@ -753,7 +750,7 @@
         </w:rPr>
         <w:t>Objetivo del trabajo práctico</w:t>
       </w:r>
-      <w:bookmarkEnd w:id="1"/>
+      <w:bookmarkEnd w:id="0"/>
     </w:p>
     <w:p>
       <w:pPr>
@@ -782,7 +779,7 @@
       <w:pPr>
         <w:pStyle w:val="Ttulo2"/>
       </w:pPr>
-      <w:bookmarkStart w:id="2" w:name="_Toc533009152"/>
+      <w:bookmarkStart w:id="1" w:name="_Toc533009375"/>
       <w:r>
         <w:rPr>
           <w:rStyle w:val="TtuloCar"/>
@@ -791,7 +788,7 @@
         </w:rPr>
         <w:t>Introducción</w:t>
       </w:r>
-      <w:bookmarkEnd w:id="2"/>
+      <w:bookmarkEnd w:id="1"/>
     </w:p>
     <w:p>
       <w:pPr>
@@ -852,7 +849,23 @@
           <w:sz w:val="24"/>
           <w:szCs w:val="24"/>
         </w:rPr>
-        <w:t>NAME PIPE</w:t>
+        <w:t>NAME</w:t>
+      </w:r>
+      <w:r>
+        <w:rPr>
+          <w:sz w:val="24"/>
+          <w:szCs w:val="24"/>
+        </w:rPr>
+        <w:t>D</w:t>
+      </w:r>
+      <w:bookmarkStart w:id="2" w:name="_GoBack"/>
+      <w:bookmarkEnd w:id="2"/>
+      <w:r>
+        <w:rPr>
+          <w:sz w:val="24"/>
+          <w:szCs w:val="24"/>
+        </w:rPr>
+        <w:t xml:space="preserve"> PIPE</w:t>
       </w:r>
     </w:p>
     <w:p>
@@ -1051,7 +1064,7 @@
           <w:szCs w:val="48"/>
         </w:rPr>
       </w:pPr>
-      <w:bookmarkStart w:id="3" w:name="_Toc533009153"/>
+      <w:bookmarkStart w:id="3" w:name="_Toc533009376"/>
       <w:r>
         <w:rPr>
           <w:sz w:val="48"/>
@@ -1580,94 +1593,104 @@
     <w:p>
       <w:pPr>
         <w:rPr>
-          <w:sz w:val="24"/>
-          <w:szCs w:val="24"/>
-        </w:rPr>
-      </w:pPr>
-      <w:r>
-        <w:rPr>
-          <w:sz w:val="24"/>
-          <w:szCs w:val="24"/>
-        </w:rPr>
-        <w:t>Observaciones:</w:t>
-      </w:r>
-    </w:p>
-    <w:p>
-      <w:pPr>
-        <w:jc w:val="both"/>
-        <w:rPr>
-          <w:sz w:val="24"/>
-          <w:szCs w:val="24"/>
-        </w:rPr>
-      </w:pPr>
-      <w:r>
-        <w:rPr>
-          <w:sz w:val="24"/>
-          <w:szCs w:val="24"/>
-        </w:rPr>
-        <w:t xml:space="preserve">-Pudimos observar que en caso de que se llene el sector de memoria compartida el </w:t>
-      </w:r>
-      <w:r>
-        <w:rPr>
-          <w:b/>
-          <w:sz w:val="24"/>
-          <w:szCs w:val="24"/>
-        </w:rPr>
-        <w:t>proceso padre</w:t>
-      </w:r>
-      <w:r>
-        <w:rPr>
-          <w:sz w:val="24"/>
-          <w:szCs w:val="24"/>
-        </w:rPr>
-        <w:t xml:space="preserve"> queda en “stand by” hasta que se libere, es decir que aparezca el </w:t>
-      </w:r>
-      <w:r>
-        <w:rPr>
-          <w:b/>
-          <w:sz w:val="24"/>
-          <w:szCs w:val="24"/>
-        </w:rPr>
-        <w:t>proceso vista</w:t>
-      </w:r>
-      <w:r>
-        <w:rPr>
-          <w:sz w:val="24"/>
-          <w:szCs w:val="24"/>
-        </w:rPr>
-        <w:t xml:space="preserve"> y empiece a consumir y liberar la memoria.</w:t>
-      </w:r>
-    </w:p>
-    <w:p>
-      <w:pPr>
-        <w:jc w:val="both"/>
-        <w:rPr>
-          <w:sz w:val="24"/>
-          <w:szCs w:val="24"/>
-        </w:rPr>
-      </w:pPr>
-      <w:r>
-        <w:rPr>
-          <w:sz w:val="24"/>
-          <w:szCs w:val="24"/>
-        </w:rPr>
-        <w:t>-Se genero un script para generar N archivos de distinto tamaño, a mayor tamaño del archivo mayor es el tiempo en procesarlos.</w:t>
-      </w:r>
-    </w:p>
-    <w:p>
-      <w:pPr>
-        <w:rPr>
           <w:sz w:val="32"/>
           <w:szCs w:val="32"/>
         </w:rPr>
       </w:pPr>
-    </w:p>
-    <w:p>
-      <w:pPr>
+      <w:r>
         <w:rPr>
           <w:sz w:val="32"/>
           <w:szCs w:val="32"/>
         </w:rPr>
+        <w:t>Observaciones</w:t>
+      </w:r>
+    </w:p>
+    <w:p>
+      <w:pPr>
+        <w:pStyle w:val="Prrafodelista"/>
+        <w:numPr>
+          <w:ilvl w:val="0"/>
+          <w:numId w:val="5"/>
+        </w:numPr>
+        <w:jc w:val="both"/>
+        <w:rPr>
+          <w:sz w:val="24"/>
+          <w:szCs w:val="24"/>
+        </w:rPr>
+      </w:pPr>
+      <w:r>
+        <w:rPr>
+          <w:sz w:val="24"/>
+          <w:szCs w:val="24"/>
+        </w:rPr>
+        <w:t xml:space="preserve">Pudimos observar que en caso de que se llene el sector de memoria compartida el </w:t>
+      </w:r>
+      <w:r>
+        <w:rPr>
+          <w:b/>
+          <w:sz w:val="24"/>
+          <w:szCs w:val="24"/>
+        </w:rPr>
+        <w:t>proceso padre</w:t>
+      </w:r>
+      <w:r>
+        <w:rPr>
+          <w:sz w:val="24"/>
+          <w:szCs w:val="24"/>
+        </w:rPr>
+        <w:t xml:space="preserve"> queda en “stand by” hasta que se libere, es decir que aparezca el </w:t>
+      </w:r>
+      <w:r>
+        <w:rPr>
+          <w:b/>
+          <w:sz w:val="24"/>
+          <w:szCs w:val="24"/>
+        </w:rPr>
+        <w:t>proceso vista</w:t>
+      </w:r>
+      <w:r>
+        <w:rPr>
+          <w:sz w:val="24"/>
+          <w:szCs w:val="24"/>
+        </w:rPr>
+        <w:t xml:space="preserve"> y empiece a consumir y liberar la memoria.</w:t>
+      </w:r>
+    </w:p>
+    <w:p>
+      <w:pPr>
+        <w:pStyle w:val="Prrafodelista"/>
+        <w:numPr>
+          <w:ilvl w:val="0"/>
+          <w:numId w:val="5"/>
+        </w:numPr>
+        <w:jc w:val="both"/>
+        <w:rPr>
+          <w:sz w:val="24"/>
+          <w:szCs w:val="24"/>
+        </w:rPr>
+      </w:pPr>
+      <w:r>
+        <w:rPr>
+          <w:sz w:val="24"/>
+          <w:szCs w:val="24"/>
+        </w:rPr>
+        <w:t>Se genero un script para generar N archivos de distinto tamaño, a mayor tamaño del archivo mayor es el tiempo en procesarlos.</w:t>
+      </w:r>
+    </w:p>
+    <w:p>
+      <w:pPr>
+        <w:rPr>
+          <w:sz w:val="32"/>
+          <w:szCs w:val="32"/>
+        </w:rPr>
+      </w:pPr>
+    </w:p>
+    <w:p>
+      <w:pPr>
+        <w:rPr>
+          <w:sz w:val="32"/>
+          <w:szCs w:val="32"/>
+        </w:rPr>
       </w:pPr>
     </w:p>
     <w:p>
@@ -1678,7 +1701,7 @@
           <w:szCs w:val="48"/>
         </w:rPr>
       </w:pPr>
-      <w:bookmarkStart w:id="4" w:name="_Toc533009154"/>
+      <w:bookmarkStart w:id="4" w:name="_Toc533009377"/>
       <w:r>
         <w:rPr>
           <w:sz w:val="48"/>
@@ -1786,7 +1809,7 @@
           <w:szCs w:val="32"/>
         </w:rPr>
       </w:pPr>
-      <w:bookmarkStart w:id="5" w:name="_Toc533009155"/>
+      <w:bookmarkStart w:id="5" w:name="_Toc533009378"/>
       <w:r>
         <w:rPr>
           <w:rStyle w:val="TtuloCar"/>
@@ -2156,6 +2179,119 @@
     </w:lvl>
   </w:abstractNum>
   <w:abstractNum w:abstractNumId="3" w15:restartNumberingAfterBreak="0">
+    <w:nsid w:val="50F62175"/>
+    <w:multiLevelType w:val="hybridMultilevel"/>
+    <w:tmpl w:val="5A806F92"/>
+    <w:lvl w:ilvl="0" w:tplc="2C0A0001">
+      <w:start w:val="1"/>
+      <w:numFmt w:val="bullet"/>
+      <w:lvlText w:val=""/>
+      <w:lvlJc w:val="left"/>
+      <w:pPr>
+        <w:ind w:left="720" w:hanging="360"/>
+      </w:pPr>
+      <w:rPr>
+        <w:rFonts w:ascii="Symbol" w:hAnsi="Symbol" w:hint="default"/>
+      </w:rPr>
+    </w:lvl>
+    <w:lvl w:ilvl="1" w:tplc="2C0A0003" w:tentative="1">
+      <w:start w:val="1"/>
+      <w:numFmt w:val="bullet"/>
+      <w:lvlText w:val="o"/>
+      <w:lvlJc w:val="left"/>
+      <w:pPr>
+        <w:ind w:left="1440" w:hanging="360"/>
+      </w:pPr>
+      <w:rPr>
+        <w:rFonts w:ascii="Courier New" w:hAnsi="Courier New" w:cs="Courier New" w:hint="default"/>
+      </w:rPr>
+    </w:lvl>
+    <w:lvl w:ilvl="2" w:tplc="2C0A0005" w:tentative="1">
+      <w:start w:val="1"/>
+      <w:numFmt w:val="bullet"/>
+      <w:lvlText w:val=""/>
+      <w:lvlJc w:val="left"/>
+      <w:pPr>
+        <w:ind w:left="2160" w:hanging="360"/>
+      </w:pPr>
+      <w:rPr>
+        <w:rFonts w:ascii="Wingdings" w:hAnsi="Wingdings" w:hint="default"/>
+      </w:rPr>
+    </w:lvl>
+    <w:lvl w:ilvl="3" w:tplc="2C0A0001" w:tentative="1">
+      <w:start w:val="1"/>
+      <w:numFmt w:val="bullet"/>
+      <w:lvlText w:val=""/>
+      <w:lvlJc w:val="left"/>
+      <w:pPr>
+        <w:ind w:left="2880" w:hanging="360"/>
+      </w:pPr>
+      <w:rPr>
+        <w:rFonts w:ascii="Symbol" w:hAnsi="Symbol" w:hint="default"/>
+      </w:rPr>
+    </w:lvl>
+    <w:lvl w:ilvl="4" w:tplc="2C0A0003" w:tentative="1">
+      <w:start w:val="1"/>
+      <w:numFmt w:val="bullet"/>
+      <w:lvlText w:val="o"/>
+      <w:lvlJc w:val="left"/>
+      <w:pPr>
+        <w:ind w:left="3600" w:hanging="360"/>
+      </w:pPr>
+      <w:rPr>
+        <w:rFonts w:ascii="Courier New" w:hAnsi="Courier New" w:cs="Courier New" w:hint="default"/>
+      </w:rPr>
+    </w:lvl>
+    <w:lvl w:ilvl="5" w:tplc="2C0A0005" w:tentative="1">
+      <w:start w:val="1"/>
+      <w:numFmt w:val="bullet"/>
+      <w:lvlText w:val=""/>
+      <w:lvlJc w:val="left"/>
+      <w:pPr>
+        <w:ind w:left="4320" w:hanging="360"/>
+      </w:pPr>
+      <w:rPr>
+        <w:rFonts w:ascii="Wingdings" w:hAnsi="Wingdings" w:hint="default"/>
+      </w:rPr>
+    </w:lvl>
+    <w:lvl w:ilvl="6" w:tplc="2C0A0001" w:tentative="1">
+      <w:start w:val="1"/>
+      <w:numFmt w:val="bullet"/>
+      <w:lvlText w:val=""/>
+      <w:lvlJc w:val="left"/>
+      <w:pPr>
+        <w:ind w:left="5040" w:hanging="360"/>
+      </w:pPr>
+      <w:rPr>
+        <w:rFonts w:ascii="Symbol" w:hAnsi="Symbol" w:hint="default"/>
+      </w:rPr>
+    </w:lvl>
+    <w:lvl w:ilvl="7" w:tplc="2C0A0003" w:tentative="1">
+      <w:start w:val="1"/>
+      <w:numFmt w:val="bullet"/>
+      <w:lvlText w:val="o"/>
+      <w:lvlJc w:val="left"/>
+      <w:pPr>
+        <w:ind w:left="5760" w:hanging="360"/>
+      </w:pPr>
+      <w:rPr>
+        <w:rFonts w:ascii="Courier New" w:hAnsi="Courier New" w:cs="Courier New" w:hint="default"/>
+      </w:rPr>
+    </w:lvl>
+    <w:lvl w:ilvl="8" w:tplc="2C0A0005" w:tentative="1">
+      <w:start w:val="1"/>
+      <w:numFmt w:val="bullet"/>
+      <w:lvlText w:val=""/>
+      <w:lvlJc w:val="left"/>
+      <w:pPr>
+        <w:ind w:left="6480" w:hanging="360"/>
+      </w:pPr>
+      <w:rPr>
+        <w:rFonts w:ascii="Wingdings" w:hAnsi="Wingdings" w:hint="default"/>
+      </w:rPr>
+    </w:lvl>
+  </w:abstractNum>
+  <w:abstractNum w:abstractNumId="4" w15:restartNumberingAfterBreak="0">
     <w:nsid w:val="546A1DA3"/>
     <w:multiLevelType w:val="hybridMultilevel"/>
     <w:tmpl w:val="4DCA8C4A"/>
@@ -2275,10 +2411,13 @@
     <w:abstractNumId w:val="2"/>
   </w:num>
   <w:num w:numId="3">
-    <w:abstractNumId w:val="3"/>
+    <w:abstractNumId w:val="4"/>
   </w:num>
   <w:num w:numId="4">
     <w:abstractNumId w:val="1"/>
+  </w:num>
+  <w:num w:numId="5">
+    <w:abstractNumId w:val="3"/>
   </w:num>
 </w:numbering>
 </file>
@@ -3142,7 +3281,7 @@
 </file>
 
 <file path=customXml/itemProps1.xml><?xml version="1.0" encoding="utf-8"?>
-<ds:datastoreItem xmlns:ds="http://schemas.openxmlformats.org/officeDocument/2006/customXml" ds:itemID="{3DAE8085-E5EA-42BA-B080-0B6308438381}">
+<ds:datastoreItem xmlns:ds="http://schemas.openxmlformats.org/officeDocument/2006/customXml" ds:itemID="{9E0D3F7A-C7EE-4C63-848F-68C8A9DA90D6}">
   <ds:schemaRefs>
     <ds:schemaRef ds:uri="http://schemas.openxmlformats.org/officeDocument/2006/bibliography"/>
   </ds:schemaRefs>

</xml_diff>